<commit_message>
Try with an inserted image too
</commit_message>
<xml_diff>
--- a/maths_tables_plots_demo.docx
+++ b/maths_tables_plots_demo.docx
@@ -1320,7 +1320,7 @@
               <w:jc w:val="center"/>
             </w:pPr>
             <w:r>
-              <w:t xml:space="preserve">1.102</w:t>
+              <w:t xml:space="preserve">1.068</w:t>
             </w:r>
           </w:p>
         </w:tc>
@@ -1331,7 +1331,7 @@
               <w:jc w:val="center"/>
             </w:pPr>
             <w:r>
-              <w:t xml:space="preserve">0.179</w:t>
+              <w:t xml:space="preserve">0.1702</w:t>
             </w:r>
           </w:p>
         </w:tc>
@@ -1342,7 +1342,7 @@
               <w:jc w:val="center"/>
             </w:pPr>
             <w:r>
-              <w:t xml:space="preserve">6.156</w:t>
+              <w:t xml:space="preserve">6.273</w:t>
             </w:r>
           </w:p>
         </w:tc>
@@ -1353,7 +1353,7 @@
               <w:jc w:val="center"/>
             </w:pPr>
             <w:r>
-              <w:t xml:space="preserve">1.562e-07</w:t>
+              <w:t xml:space="preserve">1.039e-07</w:t>
             </w:r>
           </w:p>
         </w:tc>
@@ -1380,7 +1380,7 @@
               <w:jc w:val="center"/>
             </w:pPr>
             <w:r>
-              <w:t xml:space="preserve">2.127</w:t>
+              <w:t xml:space="preserve">2.366</w:t>
             </w:r>
           </w:p>
         </w:tc>
@@ -1391,7 +1391,7 @@
               <w:jc w:val="center"/>
             </w:pPr>
             <w:r>
-              <w:t xml:space="preserve">0.1426</w:t>
+              <w:t xml:space="preserve">0.1537</w:t>
             </w:r>
           </w:p>
         </w:tc>
@@ -1402,7 +1402,7 @@
               <w:jc w:val="center"/>
             </w:pPr>
             <w:r>
-              <w:t xml:space="preserve">14.92</w:t>
+              <w:t xml:space="preserve">15.39</w:t>
             </w:r>
           </w:p>
         </w:tc>
@@ -1413,7 +1413,7 @@
               <w:jc w:val="center"/>
             </w:pPr>
             <w:r>
-              <w:t xml:space="preserve">1.894e-19</w:t>
+              <w:t xml:space="preserve">5.564e-20</w:t>
             </w:r>
           </w:p>
         </w:tc>
@@ -1440,7 +1440,7 @@
               <w:jc w:val="center"/>
             </w:pPr>
             <w:r>
-              <w:t xml:space="preserve">0.2112</w:t>
+              <w:t xml:space="preserve">0.139</w:t>
             </w:r>
           </w:p>
         </w:tc>
@@ -1451,7 +1451,7 @@
               <w:jc w:val="center"/>
             </w:pPr>
             <w:r>
-              <w:t xml:space="preserve">0.2844</w:t>
+              <w:t xml:space="preserve">0.2812</w:t>
             </w:r>
           </w:p>
         </w:tc>
@@ -1462,7 +1462,7 @@
               <w:jc w:val="center"/>
             </w:pPr>
             <w:r>
-              <w:t xml:space="preserve">0.7428</w:t>
+              <w:t xml:space="preserve">0.4942</w:t>
             </w:r>
           </w:p>
         </w:tc>
@@ -1473,7 +1473,7 @@
               <w:jc w:val="center"/>
             </w:pPr>
             <w:r>
-              <w:t xml:space="preserve">0.4613</w:t>
+              <w:t xml:space="preserve">0.6235</w:t>
             </w:r>
           </w:p>
         </w:tc>
@@ -1490,14 +1490,14 @@
     <w:tbl>
       <w:tblPr>
         <w:tblStyle w:val="Table"/>
-        <w:tblW w:type="pct" w:w="4305.555555555556"/>
+        <w:tblW w:type="pct" w:w="4375.0"/>
         <w:tblLook w:firstRow="1"/>
         <w:tblCaption w:val="Fitting linear model: y ~ x + z"/>
       </w:tblPr>
       <w:tblGrid>
         <w:gridCol w:w="1650"/>
         <w:gridCol w:w="2420"/>
-        <w:gridCol w:w="880"/>
+        <w:gridCol w:w="990"/>
         <w:gridCol w:w="1870"/>
       </w:tblGrid>
       <w:tr>
@@ -1620,7 +1620,7 @@
               <w:jc w:val="center"/>
             </w:pPr>
             <w:r>
-              <w:t xml:space="preserve">0.9694</w:t>
+              <w:t xml:space="preserve">0.946</w:t>
             </w:r>
           </w:p>
         </w:tc>
@@ -1631,7 +1631,7 @@
               <w:jc w:val="center"/>
             </w:pPr>
             <w:r>
-              <w:t xml:space="preserve">0.833</w:t>
+              <w:t xml:space="preserve">0.8384</w:t>
             </w:r>
           </w:p>
         </w:tc>
@@ -1642,12 +1642,77 @@
               <w:jc w:val="center"/>
             </w:pPr>
             <w:r>
-              <w:t xml:space="preserve">0.8259</w:t>
+              <w:t xml:space="preserve">0.8315</w:t>
             </w:r>
           </w:p>
         </w:tc>
       </w:tr>
     </w:tbl>
+    <w:p>
+      <w:pPr>
+        <w:pStyle w:val="Heading2"/>
+      </w:pPr>
+      <w:bookmarkStart w:id="22" w:name="inserting-images"/>
+      <w:r>
+        <w:t xml:space="preserve">Inserting images</w:t>
+      </w:r>
+      <w:bookmarkEnd w:id="22"/>
+    </w:p>
+    <w:p>
+      <w:pPr>
+        <w:pStyle w:val="CaptionedFigure"/>
+      </w:pPr>
+      <w:r>
+        <w:drawing>
+          <wp:inline>
+            <wp:extent cx="3810000" cy="2540000"/>
+            <wp:effectExtent b="0" l="0" r="0" t="0"/>
+            <wp:docPr descr="This image is inserted." title="" id="1" name="Picture"/>
+            <a:graphic>
+              <a:graphicData uri="http://schemas.openxmlformats.org/drawingml/2006/picture">
+                <pic:pic>
+                  <pic:nvPicPr>
+                    <pic:cNvPr descr="pdf_image.pdf" id="0" name="Picture"/>
+                    <pic:cNvPicPr>
+                      <a:picLocks noChangeArrowheads="1" noChangeAspect="1"/>
+                    </pic:cNvPicPr>
+                  </pic:nvPicPr>
+                  <pic:blipFill>
+                    <a:blip r:embed="rId23"/>
+                    <a:stretch>
+                      <a:fillRect/>
+                    </a:stretch>
+                  </pic:blipFill>
+                  <pic:spPr bwMode="auto">
+                    <a:xfrm>
+                      <a:off x="0" y="0"/>
+                      <a:ext cx="3810000" cy="2540000"/>
+                    </a:xfrm>
+                    <a:prstGeom prst="rect">
+                      <a:avLst/>
+                    </a:prstGeom>
+                    <a:noFill/>
+                    <a:ln w="9525">
+                      <a:noFill/>
+                      <a:headEnd/>
+                      <a:tailEnd/>
+                    </a:ln>
+                  </pic:spPr>
+                </pic:pic>
+              </a:graphicData>
+            </a:graphic>
+          </wp:inline>
+        </w:drawing>
+      </w:r>
+    </w:p>
+    <w:p>
+      <w:pPr>
+        <w:pStyle w:val="ImageCaption"/>
+      </w:pPr>
+      <w:r>
+        <w:t xml:space="preserve">This image is inserted.</w:t>
+      </w:r>
+    </w:p>
     <w:sectPr/>
   </w:body>
 </w:document>

</xml_diff>